<commit_message>
updated work diary, appendix and added research
</commit_message>
<xml_diff>
--- a/Documentation/Work Diary.docx
+++ b/Documentation/Work Diary.docx
@@ -349,6 +349,85 @@
       <w:r>
         <w:rPr/>
         <w:t>learned firebase spark plan doesn’t let me do outbound requests so had to change to the blaze plan which is pay as you go but I still get all the free stuff from the spark plan</w:t>
+      </w:r>
+    </w:p>
+    <w:p>
+      <w:pPr>
+        <w:pStyle w:val="Normal"/>
+        <w:spacing w:before="0" w:after="160"/>
+        <w:rPr>
+          <w:b/>
+          <w:b/>
+          <w:bCs/>
+        </w:rPr>
+      </w:pPr>
+      <w:r>
+        <w:rPr>
+          <w:b/>
+          <w:bCs/>
+        </w:rPr>
+        <w:t>9/11/20</w:t>
+      </w:r>
+    </w:p>
+    <w:p>
+      <w:pPr>
+        <w:pStyle w:val="Normal"/>
+        <w:spacing w:before="0" w:after="160"/>
+        <w:rPr/>
+      </w:pPr>
+      <w:r>
+        <w:rPr/>
+        <w:t>Trying to get my head around cloud functions. Learned I can’t use python so need to used nodeJS. Need to fully understand file structure for firebase and node</w:t>
+      </w:r>
+    </w:p>
+    <w:p>
+      <w:pPr>
+        <w:pStyle w:val="Normal"/>
+        <w:spacing w:before="0" w:after="160"/>
+        <w:rPr>
+          <w:b/>
+          <w:b/>
+          <w:bCs/>
+        </w:rPr>
+      </w:pPr>
+      <w:r>
+        <w:rPr>
+          <w:b/>
+          <w:bCs/>
+        </w:rPr>
+        <w:t>10/11/20</w:t>
+      </w:r>
+    </w:p>
+    <w:p>
+      <w:pPr>
+        <w:pStyle w:val="Normal"/>
+        <w:spacing w:before="0" w:after="160"/>
+        <w:rPr/>
+      </w:pPr>
+      <w:r>
+        <w:rPr/>
+        <w:t>Meeting with Daniel</w:t>
+      </w:r>
+    </w:p>
+    <w:p>
+      <w:pPr>
+        <w:pStyle w:val="Normal"/>
+        <w:spacing w:before="0" w:after="160"/>
+        <w:rPr/>
+      </w:pPr>
+      <w:r>
+        <w:rPr/>
+        <w:t>Investigated the most downloaded FPL assistant type of apps. Dowloaded the top 5 and wrote up an analysis of the features they offered and my opinions on them.</w:t>
+      </w:r>
+    </w:p>
+    <w:p>
+      <w:pPr>
+        <w:pStyle w:val="Normal"/>
+        <w:spacing w:before="0" w:after="160"/>
+        <w:rPr/>
+      </w:pPr>
+      <w:r>
+        <w:rPr/>
       </w:r>
     </w:p>
     <w:sectPr>
@@ -370,6 +449,7 @@
     <w:rPrDefault>
       <w:rPr>
         <w:rFonts w:ascii="Calibri" w:hAnsi="Calibri" w:eastAsia="Calibri" w:cs="DejaVu Sans"/>
+        <w:sz w:val="20"/>
         <w:szCs w:val="22"/>
         <w:lang w:val="en-GB" w:eastAsia="en-US" w:bidi="ar-SA"/>
       </w:rPr>
@@ -383,9 +463,7 @@
     <w:qFormat/>
     <w:pPr>
       <w:widowControl/>
-      <w:kinsoku w:val="true"/>
       <w:overflowPunct w:val="true"/>
-      <w:autoSpaceDE w:val="true"/>
       <w:bidi w:val="0"/>
       <w:spacing w:lineRule="auto" w:line="259" w:before="0" w:after="160"/>
       <w:jc w:val="left"/>

</xml_diff>

<commit_message>
work diary, appendix updated and algorithm review
</commit_message>
<xml_diff>
--- a/Documentation/Work Diary.docx
+++ b/Documentation/Work Diary.docx
@@ -424,10 +424,120 @@
       <w:pPr>
         <w:pStyle w:val="Normal"/>
         <w:spacing w:before="0" w:after="160"/>
-        <w:rPr/>
-      </w:pPr>
-      <w:r>
-        <w:rPr/>
+        <w:rPr>
+          <w:b/>
+          <w:b/>
+          <w:bCs/>
+        </w:rPr>
+      </w:pPr>
+      <w:r>
+        <w:rPr>
+          <w:b/>
+          <w:bCs/>
+        </w:rPr>
+        <w:t>11/11/20</w:t>
+      </w:r>
+    </w:p>
+    <w:p>
+      <w:pPr>
+        <w:pStyle w:val="Normal"/>
+        <w:spacing w:before="0" w:after="160"/>
+        <w:rPr>
+          <w:b w:val="false"/>
+          <w:b w:val="false"/>
+          <w:bCs w:val="false"/>
+        </w:rPr>
+      </w:pPr>
+      <w:r>
+        <w:rPr>
+          <w:b w:val="false"/>
+          <w:bCs w:val="false"/>
+        </w:rPr>
+        <w:t>N/A</w:t>
+      </w:r>
+    </w:p>
+    <w:p>
+      <w:pPr>
+        <w:pStyle w:val="Normal"/>
+        <w:spacing w:before="0" w:after="160"/>
+        <w:rPr>
+          <w:b/>
+          <w:b/>
+          <w:bCs/>
+        </w:rPr>
+      </w:pPr>
+      <w:r>
+        <w:rPr>
+          <w:b/>
+          <w:bCs/>
+        </w:rPr>
+        <w:t>12/11/20</w:t>
+      </w:r>
+    </w:p>
+    <w:p>
+      <w:pPr>
+        <w:pStyle w:val="Normal"/>
+        <w:spacing w:before="0" w:after="160"/>
+        <w:rPr>
+          <w:b w:val="false"/>
+          <w:b w:val="false"/>
+          <w:bCs w:val="false"/>
+        </w:rPr>
+      </w:pPr>
+      <w:r>
+        <w:rPr>
+          <w:b w:val="false"/>
+          <w:bCs w:val="false"/>
+        </w:rPr>
+        <w:t>wrote up the FPL point system and looked into algorithms</w:t>
+      </w:r>
+    </w:p>
+    <w:p>
+      <w:pPr>
+        <w:pStyle w:val="Normal"/>
+        <w:spacing w:before="0" w:after="160"/>
+        <w:rPr/>
+      </w:pPr>
+      <w:r>
+        <w:rPr/>
+        <w:t>13-14-15/11/20</w:t>
+      </w:r>
+    </w:p>
+    <w:p>
+      <w:pPr>
+        <w:pStyle w:val="Normal"/>
+        <w:spacing w:before="0" w:after="160"/>
+        <w:rPr/>
+      </w:pPr>
+      <w:r>
+        <w:rPr/>
+        <w:t>other uni work</w:t>
+      </w:r>
+    </w:p>
+    <w:p>
+      <w:pPr>
+        <w:pStyle w:val="Normal"/>
+        <w:spacing w:before="0" w:after="160"/>
+        <w:rPr/>
+      </w:pPr>
+      <w:r>
+        <w:rPr/>
+        <w:t>16/11/20</w:t>
+      </w:r>
+    </w:p>
+    <w:p>
+      <w:pPr>
+        <w:pStyle w:val="Normal"/>
+        <w:spacing w:before="0" w:after="160"/>
+        <w:rPr/>
+      </w:pPr>
+      <w:r>
+        <w:rPr/>
+        <w:t xml:space="preserve">literature review work. Linear programing and </w:t>
+      </w:r>
+      <w:r>
+        <w:rPr/>
+        <w:t>regression</w:t>
       </w:r>
     </w:p>
     <w:sectPr>

</xml_diff>